<commit_message>
by shayan and Ali
</commit_message>
<xml_diff>
--- a/documents ms word/Artisan_Essentials_Sapphire_Veil_Styled.docx
+++ b/documents ms word/Artisan_Essentials_Sapphire_Veil_Styled.docx
@@ -5,9 +5,1157 @@
     <w:p>
       <w:pPr>
         <w:pStyle w:val="Title"/>
+        <w:rPr>
+          <w:color w:val="0F4D92"/>
+        </w:rPr>
+      </w:pPr>
+    </w:p>
+    <w:p>
+      <w:pPr>
+        <w:spacing w:after="0"/>
+        <w:rPr>
+          <w:rFonts w:ascii="Arial" w:eastAsia="Arial" w:hAnsi="Arial" w:cs="Arial"/>
+        </w:rPr>
+      </w:pPr>
+      <w:r>
+        <w:rPr>
+          <w:rFonts w:ascii="Arial" w:eastAsia="Arial" w:hAnsi="Arial" w:cs="Arial"/>
+        </w:rPr>
+        <w:t xml:space="preserve">                                                         </w:t>
+      </w:r>
+    </w:p>
+    <w:p>
+      <w:pPr>
+        <w:tabs>
+          <w:tab w:val="left" w:pos="549"/>
+        </w:tabs>
+        <w:spacing w:after="0" w:line="240" w:lineRule="auto"/>
+        <w:ind w:left="540"/>
+        <w:rPr>
+          <w:rFonts w:ascii="Times" w:eastAsia="Times" w:hAnsi="Times" w:cs="Times"/>
+          <w:color w:val="808080"/>
+        </w:rPr>
+      </w:pPr>
+      <w:r>
+        <w:object w:dxaOrig="7491" w:dyaOrig="3441">
+          <v:shapetype id="_x0000_t75" coordsize="21600,21600" o:spt="75" o:preferrelative="t" path="m@4@5l@4@11@9@11@9@5xe" filled="f" stroked="f">
+            <v:stroke joinstyle="miter"/>
+            <v:formulas>
+              <v:f eqn="if lineDrawn pixelLineWidth 0"/>
+              <v:f eqn="sum @0 1 0"/>
+              <v:f eqn="sum 0 0 @1"/>
+              <v:f eqn="prod @2 1 2"/>
+              <v:f eqn="prod @3 21600 pixelWidth"/>
+              <v:f eqn="prod @3 21600 pixelHeight"/>
+              <v:f eqn="sum @0 0 1"/>
+              <v:f eqn="prod @6 1 2"/>
+              <v:f eqn="prod @7 21600 pixelWidth"/>
+              <v:f eqn="sum @8 21600 0"/>
+              <v:f eqn="prod @7 21600 pixelHeight"/>
+              <v:f eqn="sum @10 21600 0"/>
+            </v:formulas>
+            <v:path o:extrusionok="f" gradientshapeok="t" o:connecttype="rect"/>
+            <o:lock v:ext="edit" aspectratio="t"/>
+          </v:shapetype>
+          <v:shape id="rectole0000000000" o:spid="_x0000_i1025" type="#_x0000_t75" style="width:374.25pt;height:171.75pt" o:ole="">
+            <v:imagedata r:id="rId6" o:title=""/>
+          </v:shape>
+          <o:OLEObject Type="Embed" ProgID="StaticMetafile" ShapeID="rectole0000000000" DrawAspect="Content" ObjectID="_1826837077" r:id="rId7"/>
+        </w:object>
+      </w:r>
+      <w:r>
+        <w:rPr>
+          <w:rFonts w:ascii="Times" w:eastAsia="Times" w:hAnsi="Times" w:cs="Times"/>
+          <w:color w:val="808080"/>
+        </w:rPr>
+        <w:t xml:space="preserve">   </w:t>
+      </w:r>
+    </w:p>
+    <w:p>
+      <w:pPr>
+        <w:spacing w:before="204" w:after="0" w:line="240" w:lineRule="auto"/>
+        <w:ind w:right="3829"/>
+        <w:jc w:val="both"/>
+        <w:rPr>
+          <w:rFonts w:ascii="Times" w:eastAsia="Times" w:hAnsi="Times" w:cs="Times"/>
+          <w:i/>
+          <w:color w:val="000000"/>
+          <w:sz w:val="56"/>
+          <w:u w:val="single"/>
+        </w:rPr>
+      </w:pPr>
+      <w:r>
+        <w:rPr>
+          <w:rFonts w:ascii="Times" w:eastAsia="Times" w:hAnsi="Times" w:cs="Times"/>
+          <w:i/>
+          <w:color w:val="000000"/>
+          <w:sz w:val="56"/>
+          <w:szCs w:val="56"/>
+          <w:u w:val="single"/>
+        </w:rPr>
+        <w:t xml:space="preserve">  </w:t>
+      </w:r>
+      <w:r>
+        <w:rPr>
+          <w:rFonts w:ascii="Times" w:eastAsia="Times" w:hAnsi="Times" w:cs="Times"/>
+          <w:i/>
+          <w:color w:val="000000"/>
+          <w:sz w:val="56"/>
+          <w:szCs w:val="56"/>
+          <w:u w:val="single"/>
+        </w:rPr>
+        <w:t>Developer</w:t>
+      </w:r>
+      <w:r>
+        <w:rPr>
+          <w:rFonts w:ascii="Times" w:eastAsia="Times" w:hAnsi="Times" w:cs="Times"/>
+          <w:i/>
+          <w:color w:val="000000"/>
+          <w:sz w:val="56"/>
+          <w:u w:val="single"/>
+        </w:rPr>
+        <w:t xml:space="preserve"> Guide:</w:t>
+      </w:r>
+    </w:p>
+    <w:p>
+      <w:pPr>
+        <w:spacing w:before="204" w:after="0" w:line="240" w:lineRule="auto"/>
+        <w:ind w:left="2160" w:right="3829"/>
+        <w:jc w:val="both"/>
+        <w:rPr>
+          <w:rFonts w:ascii="Times" w:eastAsia="Times" w:hAnsi="Times" w:cs="Times"/>
+          <w:i/>
+          <w:color w:val="000000"/>
+          <w:sz w:val="72"/>
+          <w:u w:val="single"/>
+        </w:rPr>
+      </w:pPr>
+    </w:p>
+    <w:tbl>
+      <w:tblPr>
+        <w:tblW w:w="0" w:type="auto"/>
+        <w:tblInd w:w="100" w:type="dxa"/>
+        <w:tblCellMar>
+          <w:left w:w="10" w:type="dxa"/>
+          <w:right w:w="10" w:type="dxa"/>
+        </w:tblCellMar>
+        <w:tblLook w:val="04A0" w:firstRow="1" w:lastRow="0" w:firstColumn="1" w:lastColumn="0" w:noHBand="0" w:noVBand="1"/>
+      </w:tblPr>
+      <w:tblGrid>
+        <w:gridCol w:w="2189"/>
+        <w:gridCol w:w="2991"/>
+        <w:gridCol w:w="3018"/>
+      </w:tblGrid>
+      <w:tr>
+        <w:tc>
+          <w:tcPr>
+            <w:tcW w:w="2189" w:type="dxa"/>
+            <w:tcBorders>
+              <w:top w:val="single" w:sz="8" w:space="0" w:color="000000"/>
+              <w:left w:val="single" w:sz="8" w:space="0" w:color="000000"/>
+              <w:bottom w:val="single" w:sz="8" w:space="0" w:color="000000"/>
+              <w:right w:val="single" w:sz="8" w:space="0" w:color="000000"/>
+            </w:tcBorders>
+            <w:shd w:val="clear" w:color="auto" w:fill="auto"/>
+            <w:tcMar>
+              <w:left w:w="100" w:type="dxa"/>
+              <w:right w:w="100" w:type="dxa"/>
+            </w:tcMar>
+          </w:tcPr>
+          <w:p>
+            <w:pPr>
+              <w:spacing w:after="0" w:line="240" w:lineRule="auto"/>
+              <w:rPr>
+                <w:b/>
+                <w:sz w:val="31"/>
+                <w:szCs w:val="31"/>
+              </w:rPr>
+            </w:pPr>
+            <w:r>
+              <w:rPr>
+                <w:b/>
+                <w:sz w:val="31"/>
+                <w:szCs w:val="31"/>
+              </w:rPr>
+              <w:t xml:space="preserve">       </w:t>
+            </w:r>
+            <w:r>
+              <w:rPr>
+                <w:b/>
+                <w:sz w:val="31"/>
+                <w:szCs w:val="31"/>
+              </w:rPr>
+              <w:t>Faculty</w:t>
+            </w:r>
+            <w:r>
+              <w:rPr>
+                <w:b/>
+                <w:sz w:val="31"/>
+                <w:szCs w:val="31"/>
+              </w:rPr>
+              <w:t>.</w:t>
+            </w:r>
+          </w:p>
+        </w:tc>
+        <w:tc>
+          <w:tcPr>
+            <w:tcW w:w="6009" w:type="dxa"/>
+            <w:gridSpan w:val="2"/>
+            <w:tcBorders>
+              <w:top w:val="single" w:sz="8" w:space="0" w:color="000000"/>
+              <w:left w:val="single" w:sz="8" w:space="0" w:color="000000"/>
+              <w:bottom w:val="single" w:sz="8" w:space="0" w:color="000000"/>
+              <w:right w:val="single" w:sz="8" w:space="0" w:color="000000"/>
+            </w:tcBorders>
+            <w:shd w:val="clear" w:color="auto" w:fill="auto"/>
+            <w:tcMar>
+              <w:left w:w="100" w:type="dxa"/>
+              <w:right w:w="100" w:type="dxa"/>
+            </w:tcMar>
+          </w:tcPr>
+          <w:p>
+            <w:pPr>
+              <w:spacing w:after="0"/>
+              <w:jc w:val="center"/>
+              <w:rPr>
+                <w:b/>
+                <w:sz w:val="28"/>
+                <w:szCs w:val="28"/>
+              </w:rPr>
+            </w:pPr>
+            <w:r>
+              <w:rPr>
+                <w:b/>
+                <w:sz w:val="28"/>
+                <w:szCs w:val="28"/>
+              </w:rPr>
+              <w:t xml:space="preserve">Miss Maryam </w:t>
+            </w:r>
+            <w:proofErr w:type="spellStart"/>
+            <w:r>
+              <w:rPr>
+                <w:b/>
+                <w:sz w:val="28"/>
+                <w:szCs w:val="28"/>
+              </w:rPr>
+              <w:t>Mashood</w:t>
+            </w:r>
+            <w:proofErr w:type="spellEnd"/>
+          </w:p>
+        </w:tc>
+      </w:tr>
+      <w:tr>
+        <w:tc>
+          <w:tcPr>
+            <w:tcW w:w="2189" w:type="dxa"/>
+            <w:tcBorders>
+              <w:top w:val="single" w:sz="8" w:space="0" w:color="000000"/>
+              <w:left w:val="single" w:sz="8" w:space="0" w:color="000000"/>
+              <w:bottom w:val="single" w:sz="8" w:space="0" w:color="000000"/>
+              <w:right w:val="single" w:sz="8" w:space="0" w:color="000000"/>
+            </w:tcBorders>
+            <w:shd w:val="clear" w:color="auto" w:fill="auto"/>
+            <w:tcMar>
+              <w:left w:w="100" w:type="dxa"/>
+              <w:right w:w="100" w:type="dxa"/>
+            </w:tcMar>
+          </w:tcPr>
+          <w:p>
+            <w:pPr>
+              <w:spacing w:after="0" w:line="240" w:lineRule="auto"/>
+              <w:jc w:val="center"/>
+            </w:pPr>
+            <w:r>
+              <w:rPr>
+                <w:rFonts w:ascii="Times" w:eastAsia="Times" w:hAnsi="Times" w:cs="Times"/>
+                <w:b/>
+                <w:color w:val="000000"/>
+                <w:sz w:val="31"/>
+              </w:rPr>
+              <w:t>Batch.</w:t>
+            </w:r>
+          </w:p>
+        </w:tc>
+        <w:tc>
+          <w:tcPr>
+            <w:tcW w:w="6009" w:type="dxa"/>
+            <w:gridSpan w:val="2"/>
+            <w:tcBorders>
+              <w:top w:val="single" w:sz="8" w:space="0" w:color="000000"/>
+              <w:left w:val="single" w:sz="8" w:space="0" w:color="000000"/>
+              <w:bottom w:val="single" w:sz="8" w:space="0" w:color="000000"/>
+              <w:right w:val="single" w:sz="8" w:space="0" w:color="000000"/>
+            </w:tcBorders>
+            <w:shd w:val="clear" w:color="auto" w:fill="auto"/>
+            <w:tcMar>
+              <w:left w:w="100" w:type="dxa"/>
+              <w:right w:w="100" w:type="dxa"/>
+            </w:tcMar>
+          </w:tcPr>
+          <w:p>
+            <w:pPr>
+              <w:spacing w:after="0"/>
+              <w:jc w:val="center"/>
+              <w:rPr>
+                <w:b/>
+                <w:sz w:val="28"/>
+                <w:szCs w:val="28"/>
+              </w:rPr>
+            </w:pPr>
+            <w:r>
+              <w:rPr>
+                <w:b/>
+                <w:sz w:val="28"/>
+                <w:szCs w:val="28"/>
+              </w:rPr>
+              <w:t>2507f3</w:t>
+            </w:r>
+          </w:p>
+        </w:tc>
+      </w:tr>
+      <w:tr>
+        <w:tc>
+          <w:tcPr>
+            <w:tcW w:w="2189" w:type="dxa"/>
+            <w:tcBorders>
+              <w:top w:val="single" w:sz="8" w:space="0" w:color="000000"/>
+              <w:left w:val="single" w:sz="8" w:space="0" w:color="000000"/>
+              <w:bottom w:val="single" w:sz="8" w:space="0" w:color="000000"/>
+              <w:right w:val="single" w:sz="8" w:space="0" w:color="000000"/>
+            </w:tcBorders>
+            <w:shd w:val="clear" w:color="auto" w:fill="auto"/>
+            <w:tcMar>
+              <w:left w:w="100" w:type="dxa"/>
+              <w:right w:w="100" w:type="dxa"/>
+            </w:tcMar>
+          </w:tcPr>
+          <w:p>
+            <w:pPr>
+              <w:spacing w:after="0" w:line="240" w:lineRule="auto"/>
+              <w:jc w:val="center"/>
+              <w:rPr>
+                <w:b/>
+                <w:sz w:val="31"/>
+                <w:szCs w:val="31"/>
+              </w:rPr>
+            </w:pPr>
+            <w:proofErr w:type="spellStart"/>
+            <w:r>
+              <w:rPr>
+                <w:b/>
+                <w:sz w:val="31"/>
+                <w:szCs w:val="31"/>
+              </w:rPr>
+              <w:t>C</w:t>
+            </w:r>
+            <w:r>
+              <w:rPr>
+                <w:b/>
+                <w:sz w:val="31"/>
+                <w:szCs w:val="31"/>
+              </w:rPr>
+              <w:t>ordinater</w:t>
+            </w:r>
+            <w:proofErr w:type="spellEnd"/>
+          </w:p>
+        </w:tc>
+        <w:tc>
+          <w:tcPr>
+            <w:tcW w:w="6009" w:type="dxa"/>
+            <w:gridSpan w:val="2"/>
+            <w:tcBorders>
+              <w:top w:val="single" w:sz="8" w:space="0" w:color="000000"/>
+              <w:left w:val="single" w:sz="8" w:space="0" w:color="000000"/>
+              <w:bottom w:val="single" w:sz="8" w:space="0" w:color="000000"/>
+              <w:right w:val="single" w:sz="8" w:space="0" w:color="000000"/>
+            </w:tcBorders>
+            <w:shd w:val="clear" w:color="auto" w:fill="auto"/>
+            <w:tcMar>
+              <w:left w:w="100" w:type="dxa"/>
+              <w:right w:w="100" w:type="dxa"/>
+            </w:tcMar>
+          </w:tcPr>
+          <w:p>
+            <w:pPr>
+              <w:spacing w:after="0"/>
+              <w:jc w:val="center"/>
+              <w:rPr>
+                <w:b/>
+                <w:sz w:val="28"/>
+                <w:szCs w:val="28"/>
+              </w:rPr>
+            </w:pPr>
+            <w:r>
+              <w:rPr>
+                <w:b/>
+                <w:sz w:val="28"/>
+                <w:szCs w:val="28"/>
+              </w:rPr>
+              <w:t xml:space="preserve">Miss </w:t>
+            </w:r>
+            <w:proofErr w:type="spellStart"/>
+            <w:r>
+              <w:rPr>
+                <w:b/>
+                <w:sz w:val="28"/>
+                <w:szCs w:val="28"/>
+              </w:rPr>
+              <w:t>Shazma</w:t>
+            </w:r>
+            <w:proofErr w:type="spellEnd"/>
+            <w:r>
+              <w:rPr>
+                <w:b/>
+                <w:sz w:val="28"/>
+                <w:szCs w:val="28"/>
+              </w:rPr>
+              <w:t xml:space="preserve"> </w:t>
+            </w:r>
+            <w:proofErr w:type="spellStart"/>
+            <w:r>
+              <w:rPr>
+                <w:b/>
+                <w:sz w:val="28"/>
+                <w:szCs w:val="28"/>
+              </w:rPr>
+              <w:t>Shaukat</w:t>
+            </w:r>
+            <w:proofErr w:type="spellEnd"/>
+          </w:p>
+        </w:tc>
+      </w:tr>
+      <w:tr>
+        <w:tc>
+          <w:tcPr>
+            <w:tcW w:w="2189" w:type="dxa"/>
+            <w:tcBorders>
+              <w:top w:val="single" w:sz="8" w:space="0" w:color="000000"/>
+              <w:left w:val="single" w:sz="8" w:space="0" w:color="000000"/>
+              <w:bottom w:val="single" w:sz="8" w:space="0" w:color="000000"/>
+              <w:right w:val="single" w:sz="8" w:space="0" w:color="000000"/>
+            </w:tcBorders>
+            <w:shd w:val="clear" w:color="auto" w:fill="auto"/>
+            <w:tcMar>
+              <w:left w:w="100" w:type="dxa"/>
+              <w:right w:w="100" w:type="dxa"/>
+            </w:tcMar>
+          </w:tcPr>
+          <w:p>
+            <w:pPr>
+              <w:spacing w:after="0" w:line="240" w:lineRule="auto"/>
+              <w:jc w:val="center"/>
+            </w:pPr>
+          </w:p>
+        </w:tc>
+        <w:tc>
+          <w:tcPr>
+            <w:tcW w:w="2991" w:type="dxa"/>
+            <w:tcBorders>
+              <w:top w:val="single" w:sz="8" w:space="0" w:color="000000"/>
+              <w:left w:val="single" w:sz="8" w:space="0" w:color="000000"/>
+              <w:bottom w:val="single" w:sz="8" w:space="0" w:color="000000"/>
+              <w:right w:val="single" w:sz="8" w:space="0" w:color="000000"/>
+            </w:tcBorders>
+            <w:shd w:val="clear" w:color="auto" w:fill="auto"/>
+            <w:tcMar>
+              <w:left w:w="100" w:type="dxa"/>
+              <w:right w:w="100" w:type="dxa"/>
+            </w:tcMar>
+          </w:tcPr>
+          <w:p>
+            <w:pPr>
+              <w:spacing w:after="0" w:line="240" w:lineRule="auto"/>
+              <w:jc w:val="center"/>
+              <w:rPr>
+                <w:b/>
+                <w:sz w:val="31"/>
+                <w:szCs w:val="31"/>
+              </w:rPr>
+            </w:pPr>
+            <w:r>
+              <w:rPr>
+                <w:b/>
+                <w:sz w:val="31"/>
+                <w:szCs w:val="31"/>
+              </w:rPr>
+              <w:t xml:space="preserve">Group members </w:t>
+            </w:r>
+          </w:p>
+        </w:tc>
+        <w:tc>
+          <w:tcPr>
+            <w:tcW w:w="3018" w:type="dxa"/>
+            <w:tcBorders>
+              <w:top w:val="single" w:sz="8" w:space="0" w:color="000000"/>
+              <w:left w:val="single" w:sz="8" w:space="0" w:color="000000"/>
+              <w:bottom w:val="single" w:sz="8" w:space="0" w:color="000000"/>
+              <w:right w:val="single" w:sz="8" w:space="0" w:color="000000"/>
+            </w:tcBorders>
+            <w:shd w:val="clear" w:color="auto" w:fill="auto"/>
+            <w:tcMar>
+              <w:left w:w="100" w:type="dxa"/>
+              <w:right w:w="100" w:type="dxa"/>
+            </w:tcMar>
+          </w:tcPr>
+          <w:p>
+            <w:pPr>
+              <w:spacing w:after="0" w:line="240" w:lineRule="auto"/>
+              <w:jc w:val="center"/>
+              <w:rPr>
+                <w:sz w:val="31"/>
+                <w:szCs w:val="31"/>
+              </w:rPr>
+            </w:pPr>
+            <w:r>
+              <w:rPr>
+                <w:b/>
+                <w:sz w:val="31"/>
+                <w:szCs w:val="31"/>
+              </w:rPr>
+              <w:t>Student id</w:t>
+            </w:r>
+            <w:r>
+              <w:rPr>
+                <w:b/>
+                <w:sz w:val="31"/>
+                <w:szCs w:val="31"/>
+              </w:rPr>
+              <w:t>s</w:t>
+            </w:r>
+          </w:p>
+        </w:tc>
+      </w:tr>
+      <w:tr>
+        <w:tc>
+          <w:tcPr>
+            <w:tcW w:w="2189" w:type="dxa"/>
+            <w:tcBorders>
+              <w:top w:val="single" w:sz="8" w:space="0" w:color="000000"/>
+              <w:left w:val="single" w:sz="8" w:space="0" w:color="000000"/>
+              <w:bottom w:val="single" w:sz="8" w:space="0" w:color="000000"/>
+              <w:right w:val="single" w:sz="8" w:space="0" w:color="000000"/>
+            </w:tcBorders>
+            <w:shd w:val="clear" w:color="auto" w:fill="auto"/>
+            <w:tcMar>
+              <w:left w:w="100" w:type="dxa"/>
+              <w:right w:w="100" w:type="dxa"/>
+            </w:tcMar>
+          </w:tcPr>
+          <w:p>
+            <w:pPr>
+              <w:spacing w:after="0" w:line="240" w:lineRule="auto"/>
+              <w:jc w:val="center"/>
+            </w:pPr>
+            <w:r>
+              <w:rPr>
+                <w:rFonts w:ascii="Times" w:eastAsia="Times" w:hAnsi="Times" w:cs="Times"/>
+                <w:color w:val="000000"/>
+                <w:sz w:val="31"/>
+              </w:rPr>
+              <w:t>1.</w:t>
+            </w:r>
+          </w:p>
+        </w:tc>
+        <w:tc>
+          <w:tcPr>
+            <w:tcW w:w="2991" w:type="dxa"/>
+            <w:tcBorders>
+              <w:top w:val="single" w:sz="8" w:space="0" w:color="000000"/>
+              <w:left w:val="single" w:sz="8" w:space="0" w:color="000000"/>
+              <w:bottom w:val="single" w:sz="8" w:space="0" w:color="000000"/>
+              <w:right w:val="single" w:sz="8" w:space="0" w:color="000000"/>
+            </w:tcBorders>
+            <w:shd w:val="clear" w:color="auto" w:fill="auto"/>
+            <w:tcMar>
+              <w:left w:w="100" w:type="dxa"/>
+              <w:right w:w="100" w:type="dxa"/>
+            </w:tcMar>
+            <w:vAlign w:val="center"/>
+          </w:tcPr>
+          <w:p>
+            <w:pPr>
+              <w:spacing w:after="0"/>
+              <w:rPr>
+                <w:rFonts w:ascii="Calibri" w:eastAsia="Calibri" w:hAnsi="Calibri" w:cs="Calibri"/>
+                <w:b/>
+                <w:sz w:val="28"/>
+                <w:szCs w:val="28"/>
+              </w:rPr>
+            </w:pPr>
+            <w:proofErr w:type="spellStart"/>
+            <w:r>
+              <w:rPr>
+                <w:rFonts w:ascii="Calibri" w:eastAsia="Calibri" w:hAnsi="Calibri" w:cs="Calibri"/>
+                <w:b/>
+                <w:sz w:val="28"/>
+                <w:szCs w:val="28"/>
+              </w:rPr>
+              <w:t>Alyan</w:t>
+            </w:r>
+            <w:proofErr w:type="spellEnd"/>
+            <w:r>
+              <w:rPr>
+                <w:rFonts w:ascii="Calibri" w:eastAsia="Calibri" w:hAnsi="Calibri" w:cs="Calibri"/>
+                <w:b/>
+                <w:sz w:val="28"/>
+                <w:szCs w:val="28"/>
+              </w:rPr>
+              <w:t xml:space="preserve"> H</w:t>
+            </w:r>
+            <w:r>
+              <w:rPr>
+                <w:rFonts w:ascii="Calibri" w:eastAsia="Calibri" w:hAnsi="Calibri" w:cs="Calibri"/>
+                <w:b/>
+                <w:sz w:val="28"/>
+                <w:szCs w:val="28"/>
+              </w:rPr>
+              <w:t>assan</w:t>
+            </w:r>
+          </w:p>
+        </w:tc>
+        <w:tc>
+          <w:tcPr>
+            <w:tcW w:w="3018" w:type="dxa"/>
+            <w:tcBorders>
+              <w:top w:val="single" w:sz="8" w:space="0" w:color="000000"/>
+              <w:left w:val="single" w:sz="8" w:space="0" w:color="000000"/>
+              <w:bottom w:val="single" w:sz="8" w:space="0" w:color="000000"/>
+              <w:right w:val="single" w:sz="8" w:space="0" w:color="000000"/>
+            </w:tcBorders>
+            <w:shd w:val="clear" w:color="auto" w:fill="auto"/>
+            <w:tcMar>
+              <w:left w:w="100" w:type="dxa"/>
+              <w:right w:w="100" w:type="dxa"/>
+            </w:tcMar>
+          </w:tcPr>
+          <w:p>
+            <w:pPr>
+              <w:spacing w:after="0"/>
+              <w:rPr>
+                <w:rFonts w:ascii="Calibri" w:eastAsia="Calibri" w:hAnsi="Calibri" w:cs="Calibri"/>
+                <w:b/>
+                <w:sz w:val="28"/>
+                <w:szCs w:val="28"/>
+              </w:rPr>
+            </w:pPr>
+            <w:r>
+              <w:rPr>
+                <w:rFonts w:ascii="Calibri" w:hAnsi="Calibri" w:cs="Calibri"/>
+                <w:b/>
+                <w:color w:val="000000"/>
+                <w:sz w:val="28"/>
+                <w:szCs w:val="28"/>
+                <w:shd w:val="clear" w:color="auto" w:fill="FFFFFF"/>
+              </w:rPr>
+              <w:t>Student1680971</w:t>
+            </w:r>
+          </w:p>
+        </w:tc>
+      </w:tr>
+      <w:tr>
+        <w:tc>
+          <w:tcPr>
+            <w:tcW w:w="2189" w:type="dxa"/>
+            <w:tcBorders>
+              <w:top w:val="single" w:sz="8" w:space="0" w:color="000000"/>
+              <w:left w:val="single" w:sz="8" w:space="0" w:color="000000"/>
+              <w:bottom w:val="single" w:sz="8" w:space="0" w:color="000000"/>
+              <w:right w:val="single" w:sz="8" w:space="0" w:color="000000"/>
+            </w:tcBorders>
+            <w:shd w:val="clear" w:color="auto" w:fill="auto"/>
+            <w:tcMar>
+              <w:left w:w="100" w:type="dxa"/>
+              <w:right w:w="100" w:type="dxa"/>
+            </w:tcMar>
+          </w:tcPr>
+          <w:p>
+            <w:pPr>
+              <w:spacing w:after="0" w:line="240" w:lineRule="auto"/>
+              <w:jc w:val="center"/>
+            </w:pPr>
+            <w:r>
+              <w:rPr>
+                <w:rFonts w:ascii="Times" w:eastAsia="Times" w:hAnsi="Times" w:cs="Times"/>
+                <w:color w:val="000000"/>
+                <w:sz w:val="31"/>
+              </w:rPr>
+              <w:t>2.</w:t>
+            </w:r>
+          </w:p>
+        </w:tc>
+        <w:tc>
+          <w:tcPr>
+            <w:tcW w:w="2991" w:type="dxa"/>
+            <w:tcBorders>
+              <w:top w:val="single" w:sz="8" w:space="0" w:color="000000"/>
+              <w:left w:val="single" w:sz="8" w:space="0" w:color="000000"/>
+              <w:bottom w:val="single" w:sz="8" w:space="0" w:color="000000"/>
+              <w:right w:val="single" w:sz="8" w:space="0" w:color="000000"/>
+            </w:tcBorders>
+            <w:shd w:val="clear" w:color="auto" w:fill="auto"/>
+            <w:tcMar>
+              <w:left w:w="100" w:type="dxa"/>
+              <w:right w:w="100" w:type="dxa"/>
+            </w:tcMar>
+            <w:vAlign w:val="center"/>
+          </w:tcPr>
+          <w:p>
+            <w:pPr>
+              <w:spacing w:after="0"/>
+              <w:rPr>
+                <w:rFonts w:ascii="Calibri" w:eastAsia="Calibri" w:hAnsi="Calibri" w:cs="Calibri"/>
+                <w:b/>
+                <w:sz w:val="28"/>
+                <w:szCs w:val="28"/>
+              </w:rPr>
+            </w:pPr>
+            <w:r>
+              <w:rPr>
+                <w:rFonts w:ascii="Calibri" w:eastAsia="Calibri" w:hAnsi="Calibri" w:cs="Calibri"/>
+                <w:b/>
+                <w:sz w:val="28"/>
+                <w:szCs w:val="28"/>
+              </w:rPr>
+              <w:t xml:space="preserve">Ali </w:t>
+            </w:r>
+            <w:proofErr w:type="spellStart"/>
+            <w:r>
+              <w:rPr>
+                <w:rFonts w:ascii="Calibri" w:eastAsia="Calibri" w:hAnsi="Calibri" w:cs="Calibri"/>
+                <w:b/>
+                <w:sz w:val="28"/>
+                <w:szCs w:val="28"/>
+              </w:rPr>
+              <w:t>Touheed</w:t>
+            </w:r>
+            <w:proofErr w:type="spellEnd"/>
+          </w:p>
+        </w:tc>
+        <w:tc>
+          <w:tcPr>
+            <w:tcW w:w="3018" w:type="dxa"/>
+            <w:tcBorders>
+              <w:top w:val="single" w:sz="8" w:space="0" w:color="000000"/>
+              <w:left w:val="single" w:sz="8" w:space="0" w:color="000000"/>
+              <w:bottom w:val="single" w:sz="8" w:space="0" w:color="000000"/>
+              <w:right w:val="single" w:sz="8" w:space="0" w:color="000000"/>
+            </w:tcBorders>
+            <w:shd w:val="clear" w:color="auto" w:fill="auto"/>
+            <w:tcMar>
+              <w:left w:w="100" w:type="dxa"/>
+              <w:right w:w="100" w:type="dxa"/>
+            </w:tcMar>
+          </w:tcPr>
+          <w:p>
+            <w:pPr>
+              <w:spacing w:after="0"/>
+              <w:rPr>
+                <w:rFonts w:ascii="Calibri" w:eastAsia="Calibri" w:hAnsi="Calibri" w:cs="Calibri"/>
+                <w:b/>
+                <w:sz w:val="28"/>
+                <w:szCs w:val="28"/>
+              </w:rPr>
+            </w:pPr>
+            <w:r>
+              <w:rPr>
+                <w:rFonts w:ascii="Calibri" w:hAnsi="Calibri" w:cs="Calibri"/>
+                <w:b/>
+                <w:color w:val="000000"/>
+                <w:sz w:val="28"/>
+                <w:szCs w:val="28"/>
+                <w:shd w:val="clear" w:color="auto" w:fill="FFFFFF"/>
+              </w:rPr>
+              <w:t>Student1680973</w:t>
+            </w:r>
+          </w:p>
+        </w:tc>
+      </w:tr>
+      <w:tr>
+        <w:tc>
+          <w:tcPr>
+            <w:tcW w:w="2189" w:type="dxa"/>
+            <w:tcBorders>
+              <w:top w:val="single" w:sz="8" w:space="0" w:color="000000"/>
+              <w:left w:val="single" w:sz="8" w:space="0" w:color="000000"/>
+              <w:bottom w:val="single" w:sz="8" w:space="0" w:color="000000"/>
+              <w:right w:val="single" w:sz="8" w:space="0" w:color="000000"/>
+            </w:tcBorders>
+            <w:shd w:val="clear" w:color="auto" w:fill="auto"/>
+            <w:tcMar>
+              <w:left w:w="100" w:type="dxa"/>
+              <w:right w:w="100" w:type="dxa"/>
+            </w:tcMar>
+          </w:tcPr>
+          <w:p>
+            <w:pPr>
+              <w:spacing w:after="0" w:line="240" w:lineRule="auto"/>
+              <w:jc w:val="center"/>
+            </w:pPr>
+            <w:r>
+              <w:rPr>
+                <w:rFonts w:ascii="Times" w:eastAsia="Times" w:hAnsi="Times" w:cs="Times"/>
+                <w:color w:val="000000"/>
+                <w:sz w:val="31"/>
+                <w:u w:val="single"/>
+              </w:rPr>
+              <w:t>3.</w:t>
+            </w:r>
+          </w:p>
+        </w:tc>
+        <w:tc>
+          <w:tcPr>
+            <w:tcW w:w="2991" w:type="dxa"/>
+            <w:tcBorders>
+              <w:top w:val="single" w:sz="8" w:space="0" w:color="000000"/>
+              <w:left w:val="single" w:sz="8" w:space="0" w:color="000000"/>
+              <w:bottom w:val="single" w:sz="8" w:space="0" w:color="000000"/>
+              <w:right w:val="single" w:sz="8" w:space="0" w:color="000000"/>
+            </w:tcBorders>
+            <w:shd w:val="clear" w:color="auto" w:fill="auto"/>
+            <w:tcMar>
+              <w:left w:w="100" w:type="dxa"/>
+              <w:right w:w="100" w:type="dxa"/>
+            </w:tcMar>
+            <w:vAlign w:val="center"/>
+          </w:tcPr>
+          <w:p>
+            <w:pPr>
+              <w:spacing w:after="0"/>
+              <w:rPr>
+                <w:rFonts w:ascii="Calibri" w:eastAsia="Calibri" w:hAnsi="Calibri" w:cs="Calibri"/>
+                <w:b/>
+                <w:sz w:val="28"/>
+                <w:szCs w:val="28"/>
+              </w:rPr>
+            </w:pPr>
+            <w:proofErr w:type="spellStart"/>
+            <w:r>
+              <w:rPr>
+                <w:rFonts w:ascii="Calibri" w:eastAsia="Calibri" w:hAnsi="Calibri" w:cs="Calibri"/>
+                <w:b/>
+                <w:sz w:val="28"/>
+                <w:szCs w:val="28"/>
+              </w:rPr>
+              <w:t>Shayan</w:t>
+            </w:r>
+            <w:proofErr w:type="spellEnd"/>
+            <w:r>
+              <w:rPr>
+                <w:rFonts w:ascii="Calibri" w:eastAsia="Calibri" w:hAnsi="Calibri" w:cs="Calibri"/>
+                <w:b/>
+                <w:sz w:val="28"/>
+                <w:szCs w:val="28"/>
+              </w:rPr>
+              <w:t xml:space="preserve"> Hassan</w:t>
+            </w:r>
+          </w:p>
+        </w:tc>
+        <w:tc>
+          <w:tcPr>
+            <w:tcW w:w="3018" w:type="dxa"/>
+            <w:tcBorders>
+              <w:top w:val="single" w:sz="8" w:space="0" w:color="000000"/>
+              <w:left w:val="single" w:sz="8" w:space="0" w:color="000000"/>
+              <w:bottom w:val="single" w:sz="8" w:space="0" w:color="000000"/>
+              <w:right w:val="single" w:sz="8" w:space="0" w:color="000000"/>
+            </w:tcBorders>
+            <w:shd w:val="clear" w:color="auto" w:fill="auto"/>
+            <w:tcMar>
+              <w:left w:w="100" w:type="dxa"/>
+              <w:right w:w="100" w:type="dxa"/>
+            </w:tcMar>
+          </w:tcPr>
+          <w:p>
+            <w:pPr>
+              <w:spacing w:after="0"/>
+              <w:rPr>
+                <w:rFonts w:ascii="Calibri" w:eastAsia="Calibri" w:hAnsi="Calibri" w:cs="Calibri"/>
+                <w:b/>
+                <w:sz w:val="28"/>
+                <w:szCs w:val="28"/>
+              </w:rPr>
+            </w:pPr>
+            <w:r>
+              <w:rPr>
+                <w:rFonts w:ascii="Calibri" w:hAnsi="Calibri" w:cs="Calibri"/>
+                <w:b/>
+                <w:color w:val="000000"/>
+                <w:sz w:val="28"/>
+                <w:szCs w:val="28"/>
+                <w:shd w:val="clear" w:color="auto" w:fill="FFFFFF"/>
+              </w:rPr>
+              <w:t>Student1680974</w:t>
+            </w:r>
+          </w:p>
+        </w:tc>
+      </w:tr>
+      <w:tr>
+        <w:trPr>
+          <w:trHeight w:val="390"/>
+        </w:trPr>
+        <w:tc>
+          <w:tcPr>
+            <w:tcW w:w="2189" w:type="dxa"/>
+            <w:tcBorders>
+              <w:top w:val="single" w:sz="8" w:space="0" w:color="000000"/>
+              <w:left w:val="single" w:sz="8" w:space="0" w:color="000000"/>
+              <w:bottom w:val="single" w:sz="4" w:space="0" w:color="auto"/>
+              <w:right w:val="single" w:sz="8" w:space="0" w:color="000000"/>
+            </w:tcBorders>
+            <w:shd w:val="clear" w:color="auto" w:fill="auto"/>
+            <w:tcMar>
+              <w:left w:w="100" w:type="dxa"/>
+              <w:right w:w="100" w:type="dxa"/>
+            </w:tcMar>
+          </w:tcPr>
+          <w:p>
+            <w:pPr>
+              <w:spacing w:after="0" w:line="240" w:lineRule="auto"/>
+              <w:jc w:val="center"/>
+            </w:pPr>
+            <w:r>
+              <w:rPr>
+                <w:rFonts w:ascii="Times" w:eastAsia="Times" w:hAnsi="Times" w:cs="Times"/>
+                <w:color w:val="000000"/>
+                <w:sz w:val="31"/>
+              </w:rPr>
+              <w:t>4.</w:t>
+            </w:r>
+          </w:p>
+        </w:tc>
+        <w:tc>
+          <w:tcPr>
+            <w:tcW w:w="2991" w:type="dxa"/>
+            <w:tcBorders>
+              <w:top w:val="single" w:sz="8" w:space="0" w:color="000000"/>
+              <w:left w:val="single" w:sz="8" w:space="0" w:color="000000"/>
+              <w:bottom w:val="single" w:sz="4" w:space="0" w:color="auto"/>
+              <w:right w:val="single" w:sz="8" w:space="0" w:color="000000"/>
+            </w:tcBorders>
+            <w:shd w:val="clear" w:color="auto" w:fill="auto"/>
+            <w:tcMar>
+              <w:left w:w="100" w:type="dxa"/>
+              <w:right w:w="100" w:type="dxa"/>
+            </w:tcMar>
+            <w:vAlign w:val="center"/>
+          </w:tcPr>
+          <w:p>
+            <w:pPr>
+              <w:spacing w:after="0"/>
+              <w:rPr>
+                <w:rFonts w:ascii="Calibri" w:eastAsia="Calibri" w:hAnsi="Calibri" w:cs="Calibri"/>
+                <w:b/>
+                <w:sz w:val="28"/>
+                <w:szCs w:val="28"/>
+              </w:rPr>
+            </w:pPr>
+            <w:proofErr w:type="spellStart"/>
+            <w:r>
+              <w:rPr>
+                <w:rFonts w:ascii="Calibri" w:eastAsia="Calibri" w:hAnsi="Calibri" w:cs="Calibri"/>
+                <w:b/>
+                <w:sz w:val="28"/>
+                <w:szCs w:val="28"/>
+              </w:rPr>
+              <w:t>Hadi</w:t>
+            </w:r>
+            <w:proofErr w:type="spellEnd"/>
+            <w:r>
+              <w:rPr>
+                <w:rFonts w:ascii="Calibri" w:eastAsia="Calibri" w:hAnsi="Calibri" w:cs="Calibri"/>
+                <w:b/>
+                <w:sz w:val="28"/>
+                <w:szCs w:val="28"/>
+              </w:rPr>
+              <w:t xml:space="preserve"> Rana</w:t>
+            </w:r>
+          </w:p>
+        </w:tc>
+        <w:tc>
+          <w:tcPr>
+            <w:tcW w:w="3018" w:type="dxa"/>
+            <w:tcBorders>
+              <w:top w:val="single" w:sz="8" w:space="0" w:color="000000"/>
+              <w:left w:val="single" w:sz="8" w:space="0" w:color="000000"/>
+              <w:bottom w:val="single" w:sz="4" w:space="0" w:color="auto"/>
+              <w:right w:val="single" w:sz="8" w:space="0" w:color="000000"/>
+            </w:tcBorders>
+            <w:shd w:val="clear" w:color="auto" w:fill="auto"/>
+            <w:tcMar>
+              <w:left w:w="100" w:type="dxa"/>
+              <w:right w:w="100" w:type="dxa"/>
+            </w:tcMar>
+            <w:vAlign w:val="center"/>
+          </w:tcPr>
+          <w:p>
+            <w:pPr>
+              <w:spacing w:after="0"/>
+              <w:rPr>
+                <w:rFonts w:ascii="Calibri" w:eastAsia="Calibri" w:hAnsi="Calibri" w:cs="Calibri"/>
+                <w:b/>
+                <w:sz w:val="28"/>
+                <w:szCs w:val="28"/>
+              </w:rPr>
+            </w:pPr>
+            <w:r>
+              <w:rPr>
+                <w:rFonts w:ascii="Calibri" w:hAnsi="Calibri" w:cs="Calibri"/>
+                <w:b/>
+                <w:color w:val="000000"/>
+                <w:sz w:val="28"/>
+                <w:szCs w:val="28"/>
+                <w:shd w:val="clear" w:color="auto" w:fill="FFFFFF"/>
+              </w:rPr>
+              <w:t>Student1683118</w:t>
+            </w:r>
+          </w:p>
+        </w:tc>
+      </w:tr>
+      <w:tr>
+        <w:trPr>
+          <w:trHeight w:val="465"/>
+        </w:trPr>
+        <w:tc>
+          <w:tcPr>
+            <w:tcW w:w="2189" w:type="dxa"/>
+            <w:tcBorders>
+              <w:top w:val="single" w:sz="4" w:space="0" w:color="auto"/>
+              <w:left w:val="single" w:sz="8" w:space="0" w:color="000000"/>
+              <w:bottom w:val="single" w:sz="8" w:space="0" w:color="000000"/>
+              <w:right w:val="single" w:sz="8" w:space="0" w:color="000000"/>
+            </w:tcBorders>
+            <w:shd w:val="clear" w:color="auto" w:fill="auto"/>
+            <w:tcMar>
+              <w:left w:w="100" w:type="dxa"/>
+              <w:right w:w="100" w:type="dxa"/>
+            </w:tcMar>
+          </w:tcPr>
+          <w:p>
+            <w:pPr>
+              <w:spacing w:after="0" w:line="240" w:lineRule="auto"/>
+              <w:jc w:val="center"/>
+              <w:rPr>
+                <w:rFonts w:ascii="Times" w:eastAsia="Times" w:hAnsi="Times" w:cs="Times"/>
+                <w:color w:val="000000"/>
+                <w:sz w:val="31"/>
+              </w:rPr>
+            </w:pPr>
+            <w:r>
+              <w:rPr>
+                <w:rFonts w:ascii="Times" w:eastAsia="Times" w:hAnsi="Times" w:cs="Times"/>
+                <w:color w:val="000000"/>
+                <w:sz w:val="31"/>
+              </w:rPr>
+              <w:t>5.</w:t>
+            </w:r>
+          </w:p>
+        </w:tc>
+        <w:tc>
+          <w:tcPr>
+            <w:tcW w:w="2991" w:type="dxa"/>
+            <w:tcBorders>
+              <w:top w:val="single" w:sz="4" w:space="0" w:color="auto"/>
+              <w:left w:val="single" w:sz="8" w:space="0" w:color="000000"/>
+              <w:bottom w:val="single" w:sz="8" w:space="0" w:color="000000"/>
+              <w:right w:val="single" w:sz="8" w:space="0" w:color="000000"/>
+            </w:tcBorders>
+            <w:shd w:val="clear" w:color="auto" w:fill="auto"/>
+            <w:tcMar>
+              <w:left w:w="100" w:type="dxa"/>
+              <w:right w:w="100" w:type="dxa"/>
+            </w:tcMar>
+            <w:vAlign w:val="center"/>
+          </w:tcPr>
+          <w:p>
+            <w:pPr>
+              <w:spacing w:after="0"/>
+              <w:rPr>
+                <w:rFonts w:ascii="Calibri" w:eastAsia="Calibri" w:hAnsi="Calibri" w:cs="Calibri"/>
+                <w:b/>
+                <w:sz w:val="28"/>
+                <w:szCs w:val="28"/>
+              </w:rPr>
+            </w:pPr>
+            <w:proofErr w:type="spellStart"/>
+            <w:r>
+              <w:rPr>
+                <w:rFonts w:ascii="Calibri" w:eastAsia="Calibri" w:hAnsi="Calibri" w:cs="Calibri"/>
+                <w:b/>
+                <w:sz w:val="28"/>
+                <w:szCs w:val="28"/>
+              </w:rPr>
+              <w:t>Manaqib</w:t>
+            </w:r>
+            <w:proofErr w:type="spellEnd"/>
+          </w:p>
+        </w:tc>
+        <w:tc>
+          <w:tcPr>
+            <w:tcW w:w="3018" w:type="dxa"/>
+            <w:tcBorders>
+              <w:top w:val="single" w:sz="4" w:space="0" w:color="auto"/>
+              <w:left w:val="single" w:sz="8" w:space="0" w:color="000000"/>
+              <w:bottom w:val="single" w:sz="8" w:space="0" w:color="000000"/>
+              <w:right w:val="single" w:sz="8" w:space="0" w:color="000000"/>
+            </w:tcBorders>
+            <w:shd w:val="clear" w:color="auto" w:fill="auto"/>
+            <w:tcMar>
+              <w:left w:w="100" w:type="dxa"/>
+              <w:right w:w="100" w:type="dxa"/>
+            </w:tcMar>
+            <w:vAlign w:val="center"/>
+          </w:tcPr>
+          <w:p>
+            <w:pPr>
+              <w:spacing w:after="0"/>
+              <w:rPr>
+                <w:rFonts w:ascii="Calibri" w:eastAsia="Calibri" w:hAnsi="Calibri" w:cs="Calibri"/>
+                <w:b/>
+                <w:sz w:val="28"/>
+                <w:szCs w:val="28"/>
+              </w:rPr>
+            </w:pPr>
+            <w:r>
+              <w:rPr>
+                <w:rFonts w:ascii="Calibri" w:hAnsi="Calibri" w:cs="Calibri"/>
+                <w:b/>
+                <w:color w:val="000000"/>
+                <w:sz w:val="28"/>
+                <w:szCs w:val="28"/>
+                <w:shd w:val="clear" w:color="auto" w:fill="FFFFFF"/>
+              </w:rPr>
+              <w:t>Student1683237</w:t>
+            </w:r>
+          </w:p>
+        </w:tc>
+      </w:tr>
+    </w:tbl>
+    <w:p>
+      <w:pPr>
+        <w:pStyle w:val="Title"/>
+        <w:rPr>
+          <w:color w:val="0F4D92"/>
+        </w:rPr>
+      </w:pPr>
+    </w:p>
+    <w:p/>
+    <w:p/>
+    <w:p/>
+    <w:p/>
+    <w:p>
+      <w:pPr>
+        <w:pStyle w:val="Title"/>
+        <w:jc w:val="center"/>
+        <w:rPr>
+          <w:color w:val="0F4D92"/>
+        </w:rPr>
+      </w:pPr>
+    </w:p>
+    <w:p>
+      <w:pPr>
+        <w:pStyle w:val="Title"/>
         <w:jc w:val="center"/>
       </w:pPr>
-      <w:bookmarkStart w:id="0" w:name="_GoBack"/>
       <w:r>
         <w:rPr>
           <w:color w:val="0F4D92"/>
@@ -15,7 +1163,6 @@
         <w:t>Artisan Essentials – Website Documentation</w:t>
       </w:r>
     </w:p>
-    <w:bookmarkEnd w:id="0"/>
     <w:p>
       <w:r>
         <w:br/>
@@ -37,10 +1184,7 @@
         <w:spacing w:after="240"/>
       </w:pPr>
       <w:r>
-        <w:t xml:space="preserve">Artisan Essentials is a premium stationery shop offering branded products such as Moleskine, Pilot, Faber-Castell, Staedtler, Tombow, and more. The website features a modern interface with </w:t>
-      </w:r>
-      <w:r>
-        <w:t>interactive product cards, filters, sorting options, search, and a dynamic shopping cart system.</w:t>
+        <w:t>Artisan Essentials is a premium stationery shop offering branded products such as Moleskine, Pilot, Faber-Castell, Staedtler, Tombow, and more. The website features a modern interface with interactive product cards, filters, sorting options, search, and a dynamic shopping cart system.</w:t>
       </w:r>
     </w:p>
     <w:p>
@@ -71,7 +1215,53 @@
           <w:color w:val="76ABDF"/>
         </w:rPr>
         <w:br/>
-        <w:t>[Screenshot Placeholder]</w:t>
+      </w:r>
+      <w:r>
+        <w:rPr>
+          <w:noProof/>
+          <w:color w:val="76ABDF"/>
+        </w:rPr>
+        <w:drawing>
+          <wp:inline distT="0" distB="0" distL="0" distR="0">
+            <wp:extent cx="5486400" cy="2931795"/>
+            <wp:effectExtent l="0" t="0" r="0" b="1905"/>
+            <wp:docPr id="1" name="Picture 1"/>
+            <wp:cNvGraphicFramePr>
+              <a:graphicFrameLocks xmlns:a="http://schemas.openxmlformats.org/drawingml/2006/main" noChangeAspect="1"/>
+            </wp:cNvGraphicFramePr>
+            <a:graphic xmlns:a="http://schemas.openxmlformats.org/drawingml/2006/main">
+              <a:graphicData uri="http://schemas.openxmlformats.org/drawingml/2006/picture">
+                <pic:pic xmlns:pic="http://schemas.openxmlformats.org/drawingml/2006/picture">
+                  <pic:nvPicPr>
+                    <pic:cNvPr id="1" name="Annotation 2025-12-08 175859.png"/>
+                    <pic:cNvPicPr/>
+                  </pic:nvPicPr>
+                  <pic:blipFill>
+                    <a:blip r:embed="rId8">
+                      <a:extLst>
+                        <a:ext uri="{28A0092B-C50C-407E-A947-70E740481C1C}">
+                          <a14:useLocalDpi xmlns:a14="http://schemas.microsoft.com/office/drawing/2010/main" val="0"/>
+                        </a:ext>
+                      </a:extLst>
+                    </a:blip>
+                    <a:stretch>
+                      <a:fillRect/>
+                    </a:stretch>
+                  </pic:blipFill>
+                  <pic:spPr>
+                    <a:xfrm>
+                      <a:off x="0" y="0"/>
+                      <a:ext cx="5486400" cy="2931795"/>
+                    </a:xfrm>
+                    <a:prstGeom prst="rect">
+                      <a:avLst/>
+                    </a:prstGeom>
+                  </pic:spPr>
+                </pic:pic>
+              </a:graphicData>
+            </a:graphic>
+          </wp:inline>
+        </w:drawing>
       </w:r>
       <w:r>
         <w:rPr>
@@ -88,19 +1278,16 @@
         <w:rPr>
           <w:color w:val="0F4D92"/>
         </w:rPr>
-        <w:t xml:space="preserve">2. </w:t>
-      </w:r>
-      <w:r>
-        <w:rPr>
-          <w:color w:val="0F4D92"/>
-        </w:rPr>
-        <w:t>Homepage — Screenshot Overview</w:t>
+        <w:t>2. Homepage — Screenshot Overview</w:t>
       </w:r>
     </w:p>
     <w:p>
       <w:r>
+        <w:lastRenderedPageBreak/>
         <w:br/>
       </w:r>
+      <w:bookmarkStart w:id="0" w:name="_GoBack"/>
+      <w:bookmarkEnd w:id="0"/>
       <w:r>
         <w:br/>
       </w:r>
@@ -151,7 +1338,6 @@
     </w:p>
     <w:p>
       <w:r>
-        <w:lastRenderedPageBreak/>
         <w:br/>
       </w:r>
     </w:p>
@@ -171,10 +1357,7 @@
         <w:spacing w:after="240"/>
       </w:pPr>
       <w:r>
-        <w:t>The website features a fully responsive navigation bar with links to H</w:t>
-      </w:r>
-      <w:r>
-        <w:t>ome, Shop, About, and Contact pages. The cart icon dynamically updates based on user interaction.</w:t>
+        <w:t>The website features a fully responsive navigation bar with links to Home, Shop, About, and Contact pages. The cart icon dynamically updates based on user interaction.</w:t>
       </w:r>
     </w:p>
     <w:p>
@@ -186,13 +1369,66 @@
           <w:color w:val="76ABDF"/>
         </w:rPr>
         <w:br/>
-        <w:t>[Screenshot Placeholder]</w:t>
       </w:r>
       <w:r>
         <w:rPr>
           <w:color w:val="76ABDF"/>
         </w:rPr>
         <w:br/>
+      </w:r>
+      <w:r>
+        <w:rPr>
+          <w:noProof/>
+          <w:color w:val="76ABDF"/>
+        </w:rPr>
+        <w:drawing>
+          <wp:inline distT="0" distB="0" distL="0" distR="0" wp14:anchorId="435E594A" wp14:editId="159437DD">
+            <wp:extent cx="5743575" cy="1199515"/>
+            <wp:effectExtent l="0" t="0" r="9525" b="635"/>
+            <wp:docPr id="2" name="Picture 2"/>
+            <wp:cNvGraphicFramePr>
+              <a:graphicFrameLocks xmlns:a="http://schemas.openxmlformats.org/drawingml/2006/main" noChangeAspect="1"/>
+            </wp:cNvGraphicFramePr>
+            <a:graphic xmlns:a="http://schemas.openxmlformats.org/drawingml/2006/main">
+              <a:graphicData uri="http://schemas.openxmlformats.org/drawingml/2006/picture">
+                <pic:pic xmlns:pic="http://schemas.openxmlformats.org/drawingml/2006/picture">
+                  <pic:nvPicPr>
+                    <pic:cNvPr id="2" name="Annotation 2025-12-08 180009 - Copy.png"/>
+                    <pic:cNvPicPr/>
+                  </pic:nvPicPr>
+                  <pic:blipFill rotWithShape="1">
+                    <a:blip r:embed="rId9">
+                      <a:extLst>
+                        <a:ext uri="{28A0092B-C50C-407E-A947-70E740481C1C}">
+                          <a14:useLocalDpi xmlns:a14="http://schemas.microsoft.com/office/drawing/2010/main" val="0"/>
+                        </a:ext>
+                      </a:extLst>
+                    </a:blip>
+                    <a:srcRect l="351" t="-650" r="339" b="83423"/>
+                    <a:stretch/>
+                  </pic:blipFill>
+                  <pic:spPr bwMode="auto">
+                    <a:xfrm>
+                      <a:off x="0" y="0"/>
+                      <a:ext cx="5779295" cy="1206975"/>
+                    </a:xfrm>
+                    <a:prstGeom prst="rect">
+                      <a:avLst/>
+                    </a:prstGeom>
+                    <a:ln>
+                      <a:noFill/>
+                    </a:ln>
+                    <a:extLst>
+                      <a:ext uri="{53640926-AAD7-44D8-BBD7-CCE9431645EC}">
+                        <a14:shadowObscured xmlns:a14="http://schemas.microsoft.com/office/drawing/2010/main"/>
+                      </a:ext>
+                    </a:extLst>
+                  </pic:spPr>
+                </pic:pic>
+              </a:graphicData>
+            </a:graphic>
+          </wp:inline>
+        </w:drawing>
       </w:r>
     </w:p>
     <w:p>
@@ -238,10 +1474,8 @@
     </w:p>
     <w:p>
       <w:r>
-        <w:t xml:space="preserve">CSS Code Section </w:t>
-      </w:r>
-      <w:r>
-        <w:t>Placeholder:</w:t>
+        <w:lastRenderedPageBreak/>
+        <w:t>CSS Code Section Placeholder:</w:t>
       </w:r>
       <w:r>
         <w:br/>
@@ -282,10 +1516,7 @@
         <w:spacing w:after="240"/>
       </w:pPr>
       <w:r>
-        <w:t>The Shop page is the most interactive section of the website. It includes category filters, brand filters, search bar, sorting options, dynamic product cards with flip animations, product</w:t>
-      </w:r>
-      <w:r>
-        <w:t xml:space="preserve"> modals, and a shopping cart sidebar.</w:t>
+        <w:t>The Shop page is the most interactive section of the website. It includes category filters, brand filters, search bar, sorting options, dynamic product cards with flip animations, product modals, and a shopping cart sidebar.</w:t>
       </w:r>
     </w:p>
     <w:p>
@@ -297,7 +1528,53 @@
           <w:color w:val="76ABDF"/>
         </w:rPr>
         <w:br/>
-        <w:t>[Screenshot Placeholder]</w:t>
+      </w:r>
+      <w:r>
+        <w:rPr>
+          <w:noProof/>
+          <w:color w:val="76ABDF"/>
+        </w:rPr>
+        <w:drawing>
+          <wp:inline distT="0" distB="0" distL="0" distR="0">
+            <wp:extent cx="5486400" cy="2961640"/>
+            <wp:effectExtent l="0" t="0" r="0" b="0"/>
+            <wp:docPr id="3" name="Picture 3"/>
+            <wp:cNvGraphicFramePr>
+              <a:graphicFrameLocks xmlns:a="http://schemas.openxmlformats.org/drawingml/2006/main" noChangeAspect="1"/>
+            </wp:cNvGraphicFramePr>
+            <a:graphic xmlns:a="http://schemas.openxmlformats.org/drawingml/2006/main">
+              <a:graphicData uri="http://schemas.openxmlformats.org/drawingml/2006/picture">
+                <pic:pic xmlns:pic="http://schemas.openxmlformats.org/drawingml/2006/picture">
+                  <pic:nvPicPr>
+                    <pic:cNvPr id="3" name="Annotation 2025-12-08 180009 - Copy.png"/>
+                    <pic:cNvPicPr/>
+                  </pic:nvPicPr>
+                  <pic:blipFill>
+                    <a:blip r:embed="rId9">
+                      <a:extLst>
+                        <a:ext uri="{28A0092B-C50C-407E-A947-70E740481C1C}">
+                          <a14:useLocalDpi xmlns:a14="http://schemas.microsoft.com/office/drawing/2010/main" val="0"/>
+                        </a:ext>
+                      </a:extLst>
+                    </a:blip>
+                    <a:stretch>
+                      <a:fillRect/>
+                    </a:stretch>
+                  </pic:blipFill>
+                  <pic:spPr>
+                    <a:xfrm>
+                      <a:off x="0" y="0"/>
+                      <a:ext cx="5486400" cy="2961640"/>
+                    </a:xfrm>
+                    <a:prstGeom prst="rect">
+                      <a:avLst/>
+                    </a:prstGeom>
+                  </pic:spPr>
+                </pic:pic>
+              </a:graphicData>
+            </a:graphic>
+          </wp:inline>
+        </w:drawing>
       </w:r>
       <w:r>
         <w:rPr>
@@ -319,7 +1596,6 @@
     </w:p>
     <w:p>
       <w:r>
-        <w:lastRenderedPageBreak/>
         <w:br/>
       </w:r>
       <w:r>
@@ -334,6 +1610,7 @@
         <w:rPr>
           <w:color w:val="0F4D92"/>
         </w:rPr>
+        <w:lastRenderedPageBreak/>
         <w:t>4. Shop Page — Code Sections</w:t>
       </w:r>
     </w:p>
@@ -391,10 +1668,7 @@
         <w:spacing w:after="240"/>
       </w:pPr>
       <w:r>
-        <w:t>E</w:t>
-      </w:r>
-      <w:r>
-        <w:t>ach product card displays title, brand, category, rating, price, sales count, and options for adding to cart or viewing details. Cards include a front and back side with smooth 3D flip animation.</w:t>
+        <w:t>Each product card displays title, brand, category, rating, price, sales count, and options for adding to cart or viewing details. Cards include a front and back side with smooth 3D flip animation.</w:t>
       </w:r>
     </w:p>
     <w:p>
@@ -406,7 +1680,60 @@
           <w:color w:val="76ABDF"/>
         </w:rPr>
         <w:br/>
-        <w:t>[Screenshot Placeholder]</w:t>
+      </w:r>
+      <w:r>
+        <w:rPr>
+          <w:noProof/>
+          <w:color w:val="76ABDF"/>
+        </w:rPr>
+        <w:drawing>
+          <wp:inline distT="0" distB="0" distL="0" distR="0">
+            <wp:extent cx="4733925" cy="2000250"/>
+            <wp:effectExtent l="0" t="0" r="9525" b="0"/>
+            <wp:docPr id="4" name="Picture 4"/>
+            <wp:cNvGraphicFramePr>
+              <a:graphicFrameLocks xmlns:a="http://schemas.openxmlformats.org/drawingml/2006/main" noChangeAspect="1"/>
+            </wp:cNvGraphicFramePr>
+            <a:graphic xmlns:a="http://schemas.openxmlformats.org/drawingml/2006/main">
+              <a:graphicData uri="http://schemas.openxmlformats.org/drawingml/2006/picture">
+                <pic:pic xmlns:pic="http://schemas.openxmlformats.org/drawingml/2006/picture">
+                  <pic:nvPicPr>
+                    <pic:cNvPr id="4" name="Annotation 2025-12-08 180009 - Copy.png"/>
+                    <pic:cNvPicPr/>
+                  </pic:nvPicPr>
+                  <pic:blipFill rotWithShape="1">
+                    <a:blip r:embed="rId9">
+                      <a:extLst>
+                        <a:ext uri="{28A0092B-C50C-407E-A947-70E740481C1C}">
+                          <a14:useLocalDpi xmlns:a14="http://schemas.microsoft.com/office/drawing/2010/main" val="0"/>
+                        </a:ext>
+                      </a:extLst>
+                    </a:blip>
+                    <a:srcRect l="22396" t="28945" r="1736" b="17668"/>
+                    <a:stretch/>
+                  </pic:blipFill>
+                  <pic:spPr bwMode="auto">
+                    <a:xfrm>
+                      <a:off x="0" y="0"/>
+                      <a:ext cx="4733925" cy="2000250"/>
+                    </a:xfrm>
+                    <a:prstGeom prst="rect">
+                      <a:avLst/>
+                    </a:prstGeom>
+                    <a:ln>
+                      <a:noFill/>
+                    </a:ln>
+                    <a:extLst>
+                      <a:ext uri="{53640926-AAD7-44D8-BBD7-CCE9431645EC}">
+                        <a14:shadowObscured xmlns:a14="http://schemas.microsoft.com/office/drawing/2010/main"/>
+                      </a:ext>
+                    </a:extLst>
+                  </pic:spPr>
+                </pic:pic>
+              </a:graphicData>
+            </a:graphic>
+          </wp:inline>
+        </w:drawing>
       </w:r>
       <w:r>
         <w:rPr>
@@ -423,13 +1750,7 @@
         <w:rPr>
           <w:color w:val="0F4D92"/>
         </w:rPr>
-        <w:t>5. Product Cards — Screenshot Ove</w:t>
-      </w:r>
-      <w:r>
-        <w:rPr>
-          <w:color w:val="0F4D92"/>
-        </w:rPr>
-        <w:t>rview</w:t>
+        <w:t>5. Product Cards — Screenshot Overview</w:t>
       </w:r>
     </w:p>
     <w:p>
@@ -448,6 +1769,7 @@
         <w:rPr>
           <w:color w:val="0F4D92"/>
         </w:rPr>
+        <w:lastRenderedPageBreak/>
         <w:t>5. Product Cards — Code Sections</w:t>
       </w:r>
     </w:p>
@@ -475,7 +1797,6 @@
     </w:p>
     <w:p>
       <w:r>
-        <w:lastRenderedPageBreak/>
         <w:t>JavaScript Code Section Placeholder:</w:t>
       </w:r>
       <w:r>
@@ -506,10 +1827,7 @@
         <w:spacing w:after="240"/>
       </w:pPr>
       <w:r>
-        <w:t xml:space="preserve">The About page explains the brand's mission, craftsmanship, and attention to quality. It </w:t>
-      </w:r>
-      <w:r>
-        <w:t>maintains a premium visual identity to reflect the brand’s tone.</w:t>
+        <w:t>The About page explains the brand's mission, craftsmanship, and attention to quality. It maintains a premium visual identity to reflect the brand’s tone.</w:t>
       </w:r>
     </w:p>
     <w:p>
@@ -521,7 +1839,53 @@
           <w:color w:val="76ABDF"/>
         </w:rPr>
         <w:br/>
-        <w:t>[Screenshot Placeholder]</w:t>
+      </w:r>
+      <w:r>
+        <w:rPr>
+          <w:noProof/>
+          <w:color w:val="76ABDF"/>
+        </w:rPr>
+        <w:drawing>
+          <wp:inline distT="0" distB="0" distL="0" distR="0">
+            <wp:extent cx="5486400" cy="2965450"/>
+            <wp:effectExtent l="0" t="0" r="0" b="6350"/>
+            <wp:docPr id="5" name="Picture 5"/>
+            <wp:cNvGraphicFramePr>
+              <a:graphicFrameLocks xmlns:a="http://schemas.openxmlformats.org/drawingml/2006/main" noChangeAspect="1"/>
+            </wp:cNvGraphicFramePr>
+            <a:graphic xmlns:a="http://schemas.openxmlformats.org/drawingml/2006/main">
+              <a:graphicData uri="http://schemas.openxmlformats.org/drawingml/2006/picture">
+                <pic:pic xmlns:pic="http://schemas.openxmlformats.org/drawingml/2006/picture">
+                  <pic:nvPicPr>
+                    <pic:cNvPr id="5" name="Annotation 2025-12-08 180049 - Copy.png"/>
+                    <pic:cNvPicPr/>
+                  </pic:nvPicPr>
+                  <pic:blipFill>
+                    <a:blip r:embed="rId10">
+                      <a:extLst>
+                        <a:ext uri="{28A0092B-C50C-407E-A947-70E740481C1C}">
+                          <a14:useLocalDpi xmlns:a14="http://schemas.microsoft.com/office/drawing/2010/main" val="0"/>
+                        </a:ext>
+                      </a:extLst>
+                    </a:blip>
+                    <a:stretch>
+                      <a:fillRect/>
+                    </a:stretch>
+                  </pic:blipFill>
+                  <pic:spPr>
+                    <a:xfrm>
+                      <a:off x="0" y="0"/>
+                      <a:ext cx="5486400" cy="2965450"/>
+                    </a:xfrm>
+                    <a:prstGeom prst="rect">
+                      <a:avLst/>
+                    </a:prstGeom>
+                  </pic:spPr>
+                </pic:pic>
+              </a:graphicData>
+            </a:graphic>
+          </wp:inline>
+        </w:drawing>
       </w:r>
       <w:r>
         <w:rPr>
@@ -543,6 +1907,7 @@
     </w:p>
     <w:p>
       <w:r>
+        <w:lastRenderedPageBreak/>
         <w:br/>
       </w:r>
       <w:r>
@@ -584,10 +1949,7 @@
     </w:p>
     <w:p>
       <w:r>
-        <w:t xml:space="preserve">JavaScript Code Section </w:t>
-      </w:r>
-      <w:r>
-        <w:t>Placeholder:</w:t>
+        <w:t>JavaScript Code Section Placeholder:</w:t>
       </w:r>
       <w:r>
         <w:br/>
@@ -629,7 +1991,53 @@
           <w:color w:val="76ABDF"/>
         </w:rPr>
         <w:br/>
-        <w:t>[Screenshot Placeholder]</w:t>
+      </w:r>
+      <w:r>
+        <w:rPr>
+          <w:noProof/>
+          <w:color w:val="76ABDF"/>
+        </w:rPr>
+        <w:drawing>
+          <wp:inline distT="0" distB="0" distL="0" distR="0">
+            <wp:extent cx="5486400" cy="2967355"/>
+            <wp:effectExtent l="0" t="0" r="0" b="4445"/>
+            <wp:docPr id="6" name="Picture 6"/>
+            <wp:cNvGraphicFramePr>
+              <a:graphicFrameLocks xmlns:a="http://schemas.openxmlformats.org/drawingml/2006/main" noChangeAspect="1"/>
+            </wp:cNvGraphicFramePr>
+            <a:graphic xmlns:a="http://schemas.openxmlformats.org/drawingml/2006/main">
+              <a:graphicData uri="http://schemas.openxmlformats.org/drawingml/2006/picture">
+                <pic:pic xmlns:pic="http://schemas.openxmlformats.org/drawingml/2006/picture">
+                  <pic:nvPicPr>
+                    <pic:cNvPr id="6" name="Annotation 2025-12-08 180143 - Copy.png"/>
+                    <pic:cNvPicPr/>
+                  </pic:nvPicPr>
+                  <pic:blipFill>
+                    <a:blip r:embed="rId11">
+                      <a:extLst>
+                        <a:ext uri="{28A0092B-C50C-407E-A947-70E740481C1C}">
+                          <a14:useLocalDpi xmlns:a14="http://schemas.microsoft.com/office/drawing/2010/main" val="0"/>
+                        </a:ext>
+                      </a:extLst>
+                    </a:blip>
+                    <a:stretch>
+                      <a:fillRect/>
+                    </a:stretch>
+                  </pic:blipFill>
+                  <pic:spPr>
+                    <a:xfrm>
+                      <a:off x="0" y="0"/>
+                      <a:ext cx="5486400" cy="2967355"/>
+                    </a:xfrm>
+                    <a:prstGeom prst="rect">
+                      <a:avLst/>
+                    </a:prstGeom>
+                  </pic:spPr>
+                </pic:pic>
+              </a:graphicData>
+            </a:graphic>
+          </wp:inline>
+        </w:drawing>
       </w:r>
       <w:r>
         <w:rPr>
@@ -646,12 +2054,12 @@
         <w:rPr>
           <w:color w:val="0F4D92"/>
         </w:rPr>
-        <w:lastRenderedPageBreak/>
         <w:t>7. Contact Page — Screenshot Overview</w:t>
       </w:r>
     </w:p>
     <w:p>
       <w:r>
+        <w:lastRenderedPageBreak/>
         <w:br/>
       </w:r>
       <w:r>
@@ -682,10 +2090,7 @@
     </w:p>
     <w:p>
       <w:r>
-        <w:t>CSS Cod</w:t>
-      </w:r>
-      <w:r>
-        <w:t>e Section Placeholder:</w:t>
+        <w:t>CSS Code Section Placeholder:</w:t>
       </w:r>
       <w:r>
         <w:br/>
@@ -731,20 +2136,61 @@
     </w:p>
     <w:p>
       <w:pPr>
-        <w:jc w:val="center"/>
+        <w:spacing w:after="240"/>
       </w:pPr>
+    </w:p>
+    <w:p>
+      <w:pPr>
+        <w:spacing w:after="240"/>
+      </w:pPr>
+      <w:r>
+        <w:t xml:space="preserve">                                                                                   </w:t>
+      </w:r>
       <w:r>
         <w:rPr>
-          <w:color w:val="76ABDF"/>
+          <w:noProof/>
         </w:rPr>
-        <w:br/>
-        <w:t>[Screenshot Placeholder]</w:t>
-      </w:r>
-      <w:r>
-        <w:rPr>
-          <w:color w:val="76ABDF"/>
-        </w:rPr>
-        <w:br/>
+        <w:drawing>
+          <wp:inline distT="0" distB="0" distL="0" distR="0">
+            <wp:extent cx="5486400" cy="2080260"/>
+            <wp:effectExtent l="0" t="0" r="0" b="0"/>
+            <wp:docPr id="7" name="Picture 7"/>
+            <wp:cNvGraphicFramePr>
+              <a:graphicFrameLocks xmlns:a="http://schemas.openxmlformats.org/drawingml/2006/main" noChangeAspect="1"/>
+            </wp:cNvGraphicFramePr>
+            <a:graphic xmlns:a="http://schemas.openxmlformats.org/drawingml/2006/main">
+              <a:graphicData uri="http://schemas.openxmlformats.org/drawingml/2006/picture">
+                <pic:pic xmlns:pic="http://schemas.openxmlformats.org/drawingml/2006/picture">
+                  <pic:nvPicPr>
+                    <pic:cNvPr id="7" name="Annotation 2025-12-08 184341.png"/>
+                    <pic:cNvPicPr/>
+                  </pic:nvPicPr>
+                  <pic:blipFill>
+                    <a:blip r:embed="rId12">
+                      <a:extLst>
+                        <a:ext uri="{28A0092B-C50C-407E-A947-70E740481C1C}">
+                          <a14:useLocalDpi xmlns:a14="http://schemas.microsoft.com/office/drawing/2010/main" val="0"/>
+                        </a:ext>
+                      </a:extLst>
+                    </a:blip>
+                    <a:stretch>
+                      <a:fillRect/>
+                    </a:stretch>
+                  </pic:blipFill>
+                  <pic:spPr>
+                    <a:xfrm>
+                      <a:off x="0" y="0"/>
+                      <a:ext cx="5486400" cy="2080260"/>
+                    </a:xfrm>
+                    <a:prstGeom prst="rect">
+                      <a:avLst/>
+                    </a:prstGeom>
+                  </pic:spPr>
+                </pic:pic>
+              </a:graphicData>
+            </a:graphic>
+          </wp:inline>
+        </w:drawing>
       </w:r>
     </w:p>
     <w:p>
@@ -774,13 +2220,8 @@
         <w:rPr>
           <w:color w:val="0F4D92"/>
         </w:rPr>
-        <w:t>8. Foot</w:t>
-      </w:r>
-      <w:r>
-        <w:rPr>
-          <w:color w:val="0F4D92"/>
-        </w:rPr>
-        <w:t>er — Code Sections</w:t>
+        <w:lastRenderedPageBreak/>
+        <w:t>8. Footer — Code Sections</w:t>
       </w:r>
     </w:p>
     <w:p>
@@ -807,7 +2248,6 @@
     </w:p>
     <w:p>
       <w:r>
-        <w:lastRenderedPageBreak/>
         <w:t>JavaScript Code Section Placeholder:</w:t>
       </w:r>
       <w:r>
@@ -838,10 +2278,7 @@
         <w:spacing w:after="240"/>
       </w:pPr>
       <w:r>
-        <w:t xml:space="preserve">The Artisan Essentials website presents a clean, modern, and premium browsing experience with excellent user-friendly </w:t>
-      </w:r>
-      <w:r>
-        <w:t>features.</w:t>
+        <w:t>The Artisan Essentials website presents a clean, modern, and premium browsing experience with excellent user-friendly features.</w:t>
       </w:r>
     </w:p>
     <w:p>
@@ -852,76 +2289,6 @@
         <w:rPr>
           <w:color w:val="76ABDF"/>
         </w:rPr>
-        <w:br/>
-        <w:t>[Screenshot Placeholder]</w:t>
-      </w:r>
-      <w:r>
-        <w:rPr>
-          <w:color w:val="76ABDF"/>
-        </w:rPr>
-        <w:br/>
-      </w:r>
-    </w:p>
-    <w:p>
-      <w:pPr>
-        <w:pStyle w:val="IntenseQuote"/>
-      </w:pPr>
-      <w:r>
-        <w:rPr>
-          <w:color w:val="0F4D92"/>
-        </w:rPr>
-        <w:t>9. Summary — Screenshot Overview</w:t>
-      </w:r>
-    </w:p>
-    <w:p>
-      <w:r>
-        <w:br/>
-      </w:r>
-      <w:r>
-        <w:br/>
-      </w:r>
-    </w:p>
-    <w:p>
-      <w:pPr>
-        <w:pStyle w:val="Heading2"/>
-      </w:pPr>
-      <w:r>
-        <w:rPr>
-          <w:color w:val="0F4D92"/>
-        </w:rPr>
-        <w:t>9. Summary — Code Sections</w:t>
-      </w:r>
-    </w:p>
-    <w:p>
-      <w:r>
-        <w:t>HTML Code Section Placeholder:</w:t>
-      </w:r>
-      <w:r>
-        <w:br/>
-      </w:r>
-      <w:r>
-        <w:br/>
-      </w:r>
-    </w:p>
-    <w:p>
-      <w:r>
-        <w:t>CSS Code Section Placeholder:</w:t>
-      </w:r>
-      <w:r>
-        <w:br/>
-      </w:r>
-      <w:r>
-        <w:br/>
-      </w:r>
-    </w:p>
-    <w:p>
-      <w:r>
-        <w:t>JavaScript Code Section Placeholder:</w:t>
-      </w:r>
-      <w:r>
-        <w:br/>
-      </w:r>
-      <w:r>
         <w:br/>
       </w:r>
     </w:p>
@@ -12846,7 +14213,7 @@
 </file>
 
 <file path=customXml/itemProps1.xml><?xml version="1.0" encoding="utf-8"?>
-<ds:datastoreItem xmlns:ds="http://schemas.openxmlformats.org/officeDocument/2006/customXml" ds:itemID="{1CD1928B-5CA8-480B-AE07-C4CC7B1E3188}">
+<ds:datastoreItem xmlns:ds="http://schemas.openxmlformats.org/officeDocument/2006/customXml" ds:itemID="{CCC72263-F916-4EB0-994A-8018CD1AD563}">
   <ds:schemaRefs>
     <ds:schemaRef ds:uri="http://schemas.openxmlformats.org/officeDocument/2006/bibliography"/>
   </ds:schemaRefs>

</xml_diff>